<commit_message>
Add air Resistance and how centrifugal Force Affect car during the turn
</commit_message>
<xml_diff>
--- a/Plan and Description.docx
+++ b/Plan and Description.docx
@@ -378,6 +378,257 @@
         </w:drawing>
       </w:r>
     </w:p>
+    <w:p/>
+    <w:p>
+      <w:pPr>
+        <w:autoSpaceDE w:val="0"/>
+        <w:autoSpaceDN w:val="0"/>
+        <w:adjustRightInd w:val="0"/>
+        <w:spacing w:after="0" w:line="240" w:lineRule="auto"/>
+        <w:jc w:val="both"/>
+        <w:rPr>
+          <w:rFonts w:ascii="Consolas" w:hAnsi="Consolas" w:cs="Consolas"/>
+          <w:color w:val="008000"/>
+          <w:sz w:val="19"/>
+          <w:szCs w:val="19"/>
+        </w:rPr>
+      </w:pPr>
+      <w:r>
+        <w:t>Siły</w:t>
+      </w:r>
+      <w:r>
+        <w:br/>
+      </w:r>
+      <w:r>
+        <w:br/>
+      </w:r>
+    </w:p>
+    <w:p>
+      <w:pPr>
+        <w:autoSpaceDE w:val="0"/>
+        <w:autoSpaceDN w:val="0"/>
+        <w:adjustRightInd w:val="0"/>
+        <w:spacing w:after="0" w:line="240" w:lineRule="auto"/>
+        <w:rPr>
+          <w:rFonts w:ascii="Consolas" w:hAnsi="Consolas" w:cs="Consolas"/>
+          <w:color w:val="000000" w:themeColor="text1"/>
+          <w:sz w:val="19"/>
+          <w:szCs w:val="19"/>
+        </w:rPr>
+      </w:pPr>
+      <w:r>
+        <w:rPr>
+          <w:rFonts w:ascii="Consolas" w:hAnsi="Consolas" w:cs="Consolas"/>
+          <w:color w:val="000000" w:themeColor="text1"/>
+          <w:sz w:val="19"/>
+          <w:szCs w:val="19"/>
+        </w:rPr>
+        <w:t>Podczas jazdy samochodu po prostej, działają na niego następujące siły:</w:t>
+      </w:r>
+    </w:p>
+    <w:p>
+      <w:pPr>
+        <w:pStyle w:val="Akapitzlist"/>
+        <w:numPr>
+          <w:ilvl w:val="0"/>
+          <w:numId w:val="4"/>
+        </w:numPr>
+        <w:autoSpaceDE w:val="0"/>
+        <w:autoSpaceDN w:val="0"/>
+        <w:adjustRightInd w:val="0"/>
+        <w:spacing w:after="0" w:line="240" w:lineRule="auto"/>
+        <w:jc w:val="both"/>
+        <w:rPr>
+          <w:rFonts w:ascii="Consolas" w:hAnsi="Consolas" w:cs="Consolas"/>
+          <w:color w:val="000000" w:themeColor="text1"/>
+          <w:sz w:val="19"/>
+          <w:szCs w:val="19"/>
+        </w:rPr>
+      </w:pPr>
+      <w:r>
+        <w:rPr>
+          <w:rFonts w:ascii="Consolas" w:hAnsi="Consolas" w:cs="Consolas"/>
+          <w:color w:val="000000" w:themeColor="text1"/>
+          <w:sz w:val="19"/>
+          <w:szCs w:val="19"/>
+        </w:rPr>
+        <w:t>Siła ciężkości - pociągana przez pole grawitacyjne Ziemi, działająca w kierunku w dół, w stronę centrum Ziemi.</w:t>
+      </w:r>
+    </w:p>
+    <w:p>
+      <w:pPr>
+        <w:pStyle w:val="Akapitzlist"/>
+        <w:numPr>
+          <w:ilvl w:val="0"/>
+          <w:numId w:val="4"/>
+        </w:numPr>
+        <w:autoSpaceDE w:val="0"/>
+        <w:autoSpaceDN w:val="0"/>
+        <w:adjustRightInd w:val="0"/>
+        <w:spacing w:after="0" w:line="240" w:lineRule="auto"/>
+        <w:jc w:val="both"/>
+        <w:rPr>
+          <w:rFonts w:ascii="Consolas" w:hAnsi="Consolas" w:cs="Consolas"/>
+          <w:color w:val="000000" w:themeColor="text1"/>
+          <w:sz w:val="19"/>
+          <w:szCs w:val="19"/>
+        </w:rPr>
+      </w:pPr>
+      <w:r>
+        <w:rPr>
+          <w:rFonts w:ascii="Consolas" w:hAnsi="Consolas" w:cs="Consolas"/>
+          <w:color w:val="000000" w:themeColor="text1"/>
+          <w:sz w:val="19"/>
+          <w:szCs w:val="19"/>
+        </w:rPr>
+        <w:t>Siła oporu powietrza - działająca w kierunku przeciwnym do ruchu samochodu, zależna od prędkości i kształtu samochodu.</w:t>
+      </w:r>
+    </w:p>
+    <w:p>
+      <w:pPr>
+        <w:pStyle w:val="Akapitzlist"/>
+        <w:numPr>
+          <w:ilvl w:val="0"/>
+          <w:numId w:val="4"/>
+        </w:numPr>
+        <w:autoSpaceDE w:val="0"/>
+        <w:autoSpaceDN w:val="0"/>
+        <w:adjustRightInd w:val="0"/>
+        <w:spacing w:after="0" w:line="240" w:lineRule="auto"/>
+        <w:jc w:val="both"/>
+        <w:rPr>
+          <w:rFonts w:ascii="Consolas" w:hAnsi="Consolas" w:cs="Consolas"/>
+          <w:color w:val="000000" w:themeColor="text1"/>
+          <w:sz w:val="19"/>
+          <w:szCs w:val="19"/>
+        </w:rPr>
+      </w:pPr>
+      <w:r>
+        <w:rPr>
+          <w:rFonts w:ascii="Consolas" w:hAnsi="Consolas" w:cs="Consolas"/>
+          <w:color w:val="000000" w:themeColor="text1"/>
+          <w:sz w:val="19"/>
+          <w:szCs w:val="19"/>
+        </w:rPr>
+        <w:t>Siła tarcia - działa między oponami a nawierzchnią drogi i działa przeciwnie do ruchu samochodu.</w:t>
+      </w:r>
+    </w:p>
+    <w:p>
+      <w:pPr>
+        <w:autoSpaceDE w:val="0"/>
+        <w:autoSpaceDN w:val="0"/>
+        <w:adjustRightInd w:val="0"/>
+        <w:spacing w:after="0" w:line="240" w:lineRule="auto"/>
+        <w:rPr>
+          <w:rFonts w:ascii="Consolas" w:hAnsi="Consolas" w:cs="Consolas"/>
+          <w:color w:val="000000" w:themeColor="text1"/>
+          <w:sz w:val="19"/>
+          <w:szCs w:val="19"/>
+        </w:rPr>
+      </w:pPr>
+      <w:r>
+        <w:rPr>
+          <w:rFonts w:ascii="Consolas" w:hAnsi="Consolas" w:cs="Consolas"/>
+          <w:color w:val="000000" w:themeColor="text1"/>
+          <w:sz w:val="19"/>
+          <w:szCs w:val="19"/>
+        </w:rPr>
+        <w:t>Podczas skrętu, do powyższych sił dochodzą jeszcze:</w:t>
+      </w:r>
+    </w:p>
+    <w:p>
+      <w:pPr>
+        <w:pStyle w:val="Akapitzlist"/>
+        <w:numPr>
+          <w:ilvl w:val="0"/>
+          <w:numId w:val="5"/>
+        </w:numPr>
+        <w:autoSpaceDE w:val="0"/>
+        <w:autoSpaceDN w:val="0"/>
+        <w:adjustRightInd w:val="0"/>
+        <w:spacing w:after="0" w:line="240" w:lineRule="auto"/>
+        <w:jc w:val="both"/>
+        <w:rPr>
+          <w:rFonts w:ascii="Consolas" w:hAnsi="Consolas" w:cs="Consolas"/>
+          <w:color w:val="000000" w:themeColor="text1"/>
+          <w:sz w:val="19"/>
+          <w:szCs w:val="19"/>
+        </w:rPr>
+      </w:pPr>
+      <w:r>
+        <w:rPr>
+          <w:rFonts w:ascii="Consolas" w:hAnsi="Consolas" w:cs="Consolas"/>
+          <w:color w:val="000000" w:themeColor="text1"/>
+          <w:sz w:val="19"/>
+          <w:szCs w:val="19"/>
+        </w:rPr>
+        <w:t>Siła odśrodkowa - działa na samochód podczas skrętu, zależy od masy samochodu i prędkości kątowej oraz promienia skrętu. Działa na samochód na zewnątrz zakrętu.</w:t>
+      </w:r>
+    </w:p>
+    <w:p>
+      <w:pPr>
+        <w:pStyle w:val="Akapitzlist"/>
+        <w:numPr>
+          <w:ilvl w:val="0"/>
+          <w:numId w:val="5"/>
+        </w:numPr>
+        <w:autoSpaceDE w:val="0"/>
+        <w:autoSpaceDN w:val="0"/>
+        <w:adjustRightInd w:val="0"/>
+        <w:spacing w:after="0" w:line="240" w:lineRule="auto"/>
+        <w:jc w:val="both"/>
+        <w:rPr>
+          <w:rFonts w:ascii="Consolas" w:hAnsi="Consolas" w:cs="Consolas"/>
+          <w:color w:val="000000" w:themeColor="text1"/>
+          <w:sz w:val="19"/>
+          <w:szCs w:val="19"/>
+        </w:rPr>
+      </w:pPr>
+      <w:r>
+        <w:rPr>
+          <w:rFonts w:ascii="Consolas" w:hAnsi="Consolas" w:cs="Consolas"/>
+          <w:color w:val="000000" w:themeColor="text1"/>
+          <w:sz w:val="19"/>
+          <w:szCs w:val="19"/>
+        </w:rPr>
+        <w:t>Siła tarcia poprzecznego - działa między oponami a nawierzchnią drogi w kierunku prostopadłym do kierunku ruchu, zapewniając siłę potrzebną do utrzymania trakcji w czasie skrętu.</w:t>
+      </w:r>
+    </w:p>
+    <w:p>
+      <w:pPr>
+        <w:pStyle w:val="Akapitzlist"/>
+        <w:numPr>
+          <w:ilvl w:val="0"/>
+          <w:numId w:val="5"/>
+        </w:numPr>
+        <w:autoSpaceDE w:val="0"/>
+        <w:autoSpaceDN w:val="0"/>
+        <w:adjustRightInd w:val="0"/>
+        <w:spacing w:after="0" w:line="240" w:lineRule="auto"/>
+        <w:jc w:val="both"/>
+        <w:rPr>
+          <w:rFonts w:ascii="Consolas" w:hAnsi="Consolas" w:cs="Consolas"/>
+          <w:color w:val="000000" w:themeColor="text1"/>
+          <w:sz w:val="19"/>
+          <w:szCs w:val="19"/>
+        </w:rPr>
+      </w:pPr>
+      <w:r>
+        <w:rPr>
+          <w:rFonts w:ascii="Consolas" w:hAnsi="Consolas" w:cs="Consolas"/>
+          <w:color w:val="000000" w:themeColor="text1"/>
+          <w:sz w:val="19"/>
+          <w:szCs w:val="19"/>
+        </w:rPr>
+        <w:t>Siła przyspieszenia - działa na samochód w kierunku przodu, gdy kierowca przyspiesza lub zwalnia.</w:t>
+      </w:r>
+    </w:p>
+    <w:p>
+      <w:pPr>
+        <w:ind w:firstLine="945"/>
+        <w:jc w:val="both"/>
+      </w:pPr>
+    </w:p>
     <w:sectPr>
       <w:pgSz w:w="11906" w:h="16838"/>
       <w:pgMar w:top="1417" w:right="1417" w:bottom="1417" w:left="1417" w:header="708" w:footer="708" w:gutter="0"/>
@@ -617,6 +868,178 @@
     </w:lvl>
   </w:abstractNum>
   <w:abstractNum w:abstractNumId="2" w15:restartNumberingAfterBreak="0">
+    <w:nsid w:val="412904F4"/>
+    <w:multiLevelType w:val="hybridMultilevel"/>
+    <w:tmpl w:val="766C7194"/>
+    <w:lvl w:ilvl="0" w:tplc="0415000F">
+      <w:start w:val="1"/>
+      <w:numFmt w:val="decimal"/>
+      <w:lvlText w:val="%1."/>
+      <w:lvlJc w:val="left"/>
+      <w:pPr>
+        <w:ind w:left="720" w:hanging="360"/>
+      </w:pPr>
+    </w:lvl>
+    <w:lvl w:ilvl="1" w:tplc="04150019" w:tentative="1">
+      <w:start w:val="1"/>
+      <w:numFmt w:val="lowerLetter"/>
+      <w:lvlText w:val="%2."/>
+      <w:lvlJc w:val="left"/>
+      <w:pPr>
+        <w:ind w:left="1440" w:hanging="360"/>
+      </w:pPr>
+    </w:lvl>
+    <w:lvl w:ilvl="2" w:tplc="0415001B" w:tentative="1">
+      <w:start w:val="1"/>
+      <w:numFmt w:val="lowerRoman"/>
+      <w:lvlText w:val="%3."/>
+      <w:lvlJc w:val="right"/>
+      <w:pPr>
+        <w:ind w:left="2160" w:hanging="180"/>
+      </w:pPr>
+    </w:lvl>
+    <w:lvl w:ilvl="3" w:tplc="0415000F" w:tentative="1">
+      <w:start w:val="1"/>
+      <w:numFmt w:val="decimal"/>
+      <w:lvlText w:val="%4."/>
+      <w:lvlJc w:val="left"/>
+      <w:pPr>
+        <w:ind w:left="2880" w:hanging="360"/>
+      </w:pPr>
+    </w:lvl>
+    <w:lvl w:ilvl="4" w:tplc="04150019" w:tentative="1">
+      <w:start w:val="1"/>
+      <w:numFmt w:val="lowerLetter"/>
+      <w:lvlText w:val="%5."/>
+      <w:lvlJc w:val="left"/>
+      <w:pPr>
+        <w:ind w:left="3600" w:hanging="360"/>
+      </w:pPr>
+    </w:lvl>
+    <w:lvl w:ilvl="5" w:tplc="0415001B" w:tentative="1">
+      <w:start w:val="1"/>
+      <w:numFmt w:val="lowerRoman"/>
+      <w:lvlText w:val="%6."/>
+      <w:lvlJc w:val="right"/>
+      <w:pPr>
+        <w:ind w:left="4320" w:hanging="180"/>
+      </w:pPr>
+    </w:lvl>
+    <w:lvl w:ilvl="6" w:tplc="0415000F" w:tentative="1">
+      <w:start w:val="1"/>
+      <w:numFmt w:val="decimal"/>
+      <w:lvlText w:val="%7."/>
+      <w:lvlJc w:val="left"/>
+      <w:pPr>
+        <w:ind w:left="5040" w:hanging="360"/>
+      </w:pPr>
+    </w:lvl>
+    <w:lvl w:ilvl="7" w:tplc="04150019" w:tentative="1">
+      <w:start w:val="1"/>
+      <w:numFmt w:val="lowerLetter"/>
+      <w:lvlText w:val="%8."/>
+      <w:lvlJc w:val="left"/>
+      <w:pPr>
+        <w:ind w:left="5760" w:hanging="360"/>
+      </w:pPr>
+    </w:lvl>
+    <w:lvl w:ilvl="8" w:tplc="0415001B" w:tentative="1">
+      <w:start w:val="1"/>
+      <w:numFmt w:val="lowerRoman"/>
+      <w:lvlText w:val="%9."/>
+      <w:lvlJc w:val="right"/>
+      <w:pPr>
+        <w:ind w:left="6480" w:hanging="180"/>
+      </w:pPr>
+    </w:lvl>
+  </w:abstractNum>
+  <w:abstractNum w:abstractNumId="3" w15:restartNumberingAfterBreak="0">
+    <w:nsid w:val="49DA646D"/>
+    <w:multiLevelType w:val="hybridMultilevel"/>
+    <w:tmpl w:val="D7A21188"/>
+    <w:lvl w:ilvl="0" w:tplc="0415000F">
+      <w:start w:val="1"/>
+      <w:numFmt w:val="decimal"/>
+      <w:lvlText w:val="%1."/>
+      <w:lvlJc w:val="left"/>
+      <w:pPr>
+        <w:ind w:left="720" w:hanging="360"/>
+      </w:pPr>
+    </w:lvl>
+    <w:lvl w:ilvl="1" w:tplc="04150019" w:tentative="1">
+      <w:start w:val="1"/>
+      <w:numFmt w:val="lowerLetter"/>
+      <w:lvlText w:val="%2."/>
+      <w:lvlJc w:val="left"/>
+      <w:pPr>
+        <w:ind w:left="1440" w:hanging="360"/>
+      </w:pPr>
+    </w:lvl>
+    <w:lvl w:ilvl="2" w:tplc="0415001B" w:tentative="1">
+      <w:start w:val="1"/>
+      <w:numFmt w:val="lowerRoman"/>
+      <w:lvlText w:val="%3."/>
+      <w:lvlJc w:val="right"/>
+      <w:pPr>
+        <w:ind w:left="2160" w:hanging="180"/>
+      </w:pPr>
+    </w:lvl>
+    <w:lvl w:ilvl="3" w:tplc="0415000F" w:tentative="1">
+      <w:start w:val="1"/>
+      <w:numFmt w:val="decimal"/>
+      <w:lvlText w:val="%4."/>
+      <w:lvlJc w:val="left"/>
+      <w:pPr>
+        <w:ind w:left="2880" w:hanging="360"/>
+      </w:pPr>
+    </w:lvl>
+    <w:lvl w:ilvl="4" w:tplc="04150019" w:tentative="1">
+      <w:start w:val="1"/>
+      <w:numFmt w:val="lowerLetter"/>
+      <w:lvlText w:val="%5."/>
+      <w:lvlJc w:val="left"/>
+      <w:pPr>
+        <w:ind w:left="3600" w:hanging="360"/>
+      </w:pPr>
+    </w:lvl>
+    <w:lvl w:ilvl="5" w:tplc="0415001B" w:tentative="1">
+      <w:start w:val="1"/>
+      <w:numFmt w:val="lowerRoman"/>
+      <w:lvlText w:val="%6."/>
+      <w:lvlJc w:val="right"/>
+      <w:pPr>
+        <w:ind w:left="4320" w:hanging="180"/>
+      </w:pPr>
+    </w:lvl>
+    <w:lvl w:ilvl="6" w:tplc="0415000F" w:tentative="1">
+      <w:start w:val="1"/>
+      <w:numFmt w:val="decimal"/>
+      <w:lvlText w:val="%7."/>
+      <w:lvlJc w:val="left"/>
+      <w:pPr>
+        <w:ind w:left="5040" w:hanging="360"/>
+      </w:pPr>
+    </w:lvl>
+    <w:lvl w:ilvl="7" w:tplc="04150019" w:tentative="1">
+      <w:start w:val="1"/>
+      <w:numFmt w:val="lowerLetter"/>
+      <w:lvlText w:val="%8."/>
+      <w:lvlJc w:val="left"/>
+      <w:pPr>
+        <w:ind w:left="5760" w:hanging="360"/>
+      </w:pPr>
+    </w:lvl>
+    <w:lvl w:ilvl="8" w:tplc="0415001B" w:tentative="1">
+      <w:start w:val="1"/>
+      <w:numFmt w:val="lowerRoman"/>
+      <w:lvlText w:val="%9."/>
+      <w:lvlJc w:val="right"/>
+      <w:pPr>
+        <w:ind w:left="6480" w:hanging="180"/>
+      </w:pPr>
+    </w:lvl>
+  </w:abstractNum>
+  <w:abstractNum w:abstractNumId="4" w15:restartNumberingAfterBreak="0">
     <w:nsid w:val="68501EB0"/>
     <w:multiLevelType w:val="hybridMultilevel"/>
     <w:tmpl w:val="F7B80534"/>
@@ -733,10 +1156,16 @@
     <w:abstractNumId w:val="0"/>
   </w:num>
   <w:num w:numId="2" w16cid:durableId="1231771252">
-    <w:abstractNumId w:val="2"/>
+    <w:abstractNumId w:val="4"/>
   </w:num>
   <w:num w:numId="3" w16cid:durableId="1314718811">
     <w:abstractNumId w:val="1"/>
+  </w:num>
+  <w:num w:numId="4" w16cid:durableId="1327981062">
+    <w:abstractNumId w:val="2"/>
+  </w:num>
+  <w:num w:numId="5" w16cid:durableId="1720547017">
+    <w:abstractNumId w:val="3"/>
   </w:num>
 </w:numbering>
 </file>

</xml_diff>